<commit_message>
Updated Tutorial01-07 to use fxh instead of fx for simpler setup
</commit_message>
<xml_diff>
--- a/Direct3D11Tutorials/Readme.docx
+++ b/Direct3D11Tutorials/Readme.docx
@@ -1,6 +1,6 @@
 
 <file path=word/document.xml><?xml version="1.0" encoding="utf-8"?>
-<w:document xmlns:wpc="http://schemas.microsoft.com/office/word/2010/wordprocessingCanvas" xmlns:cx="http://schemas.microsoft.com/office/drawing/2014/chartex" xmlns:cx1="http://schemas.microsoft.com/office/drawing/2015/9/8/chartex" xmlns:cx2="http://schemas.microsoft.com/office/drawing/2015/10/21/chartex" xmlns:cx3="http://schemas.microsoft.com/office/drawing/2016/5/9/chartex" xmlns:cx4="http://schemas.microsoft.com/office/drawing/2016/5/10/chartex" xmlns:cx5="http://schemas.microsoft.com/office/drawing/2016/5/11/chartex" xmlns:cx6="http://schemas.microsoft.com/office/drawing/2016/5/12/chartex" xmlns:cx7="http://schemas.microsoft.com/office/drawing/2016/5/13/chartex" xmlns:cx8="http://schemas.microsoft.com/office/drawing/2016/5/14/chartex" xmlns:mc="http://schemas.openxmlformats.org/markup-compatibility/2006" xmlns:aink="http://schemas.microsoft.com/office/drawing/2016/ink" xmlns:am3d="http://schemas.microsoft.com/office/drawing/2017/model3d" xmlns:o="urn:schemas-microsoft-com:office:office" xmlns:r="http://schemas.openxmlformats.org/officeDocument/2006/relationships" xmlns:m="http://schemas.openxmlformats.org/officeDocument/2006/math" xmlns:v="urn:schemas-microsoft-com:vml" xmlns:wp14="http://schemas.microsoft.com/office/word/2010/wordprocessingDrawing" xmlns:wp="http://schemas.openxmlformats.org/drawingml/2006/wordprocessingDrawing" xmlns:w10="urn:schemas-microsoft-com:office:word" xmlns:w="http://schemas.openxmlformats.org/wordprocessingml/2006/main" xmlns:w14="http://schemas.microsoft.com/office/word/2010/wordml" xmlns:w15="http://schemas.microsoft.com/office/word/2012/wordml" xmlns:w16cid="http://schemas.microsoft.com/office/word/2016/wordml/cid" xmlns:w16se="http://schemas.microsoft.com/office/word/2015/wordml/symex" xmlns:wpg="http://schemas.microsoft.com/office/word/2010/wordprocessingGroup" xmlns:wpi="http://schemas.microsoft.com/office/word/2010/wordprocessingInk" xmlns:wne="http://schemas.microsoft.com/office/word/2006/wordml" xmlns:wps="http://schemas.microsoft.com/office/word/2010/wordprocessingShape" mc:Ignorable="w14 w15 w16se w16cid wp14">
+<w:document xmlns:wpc="http://schemas.microsoft.com/office/word/2010/wordprocessingCanvas" xmlns:cx="http://schemas.microsoft.com/office/drawing/2014/chartex" xmlns:cx1="http://schemas.microsoft.com/office/drawing/2015/9/8/chartex" xmlns:cx2="http://schemas.microsoft.com/office/drawing/2015/10/21/chartex" xmlns:cx3="http://schemas.microsoft.com/office/drawing/2016/5/9/chartex" xmlns:cx4="http://schemas.microsoft.com/office/drawing/2016/5/10/chartex" xmlns:cx5="http://schemas.microsoft.com/office/drawing/2016/5/11/chartex" xmlns:cx6="http://schemas.microsoft.com/office/drawing/2016/5/12/chartex" xmlns:cx7="http://schemas.microsoft.com/office/drawing/2016/5/13/chartex" xmlns:cx8="http://schemas.microsoft.com/office/drawing/2016/5/14/chartex" xmlns:mc="http://schemas.openxmlformats.org/markup-compatibility/2006" xmlns:aink="http://schemas.microsoft.com/office/drawing/2016/ink" xmlns:am3d="http://schemas.microsoft.com/office/drawing/2017/model3d" xmlns:o="urn:schemas-microsoft-com:office:office" xmlns:r="http://schemas.openxmlformats.org/officeDocument/2006/relationships" xmlns:m="http://schemas.openxmlformats.org/officeDocument/2006/math" xmlns:v="urn:schemas-microsoft-com:vml" xmlns:wp14="http://schemas.microsoft.com/office/word/2010/wordprocessingDrawing" xmlns:wp="http://schemas.openxmlformats.org/drawingml/2006/wordprocessingDrawing" xmlns:w10="urn:schemas-microsoft-com:office:word" xmlns:w="http://schemas.openxmlformats.org/wordprocessingml/2006/main" xmlns:w14="http://schemas.microsoft.com/office/word/2010/wordml" xmlns:w15="http://schemas.microsoft.com/office/word/2012/wordml" xmlns:w16cex="http://schemas.microsoft.com/office/word/2018/wordml/cex" xmlns:w16cid="http://schemas.microsoft.com/office/word/2016/wordml/cid" xmlns:w16="http://schemas.microsoft.com/office/word/2018/wordml" xmlns:w16se="http://schemas.microsoft.com/office/word/2015/wordml/symex" xmlns:wpg="http://schemas.microsoft.com/office/word/2010/wordprocessingGroup" xmlns:wpi="http://schemas.microsoft.com/office/word/2010/wordprocessingInk" xmlns:wne="http://schemas.microsoft.com/office/word/2006/wordml" xmlns:wps="http://schemas.microsoft.com/office/word/2010/wordprocessingShape" mc:Ignorable="w14 w15 w16se w16cid w16 w16cex wp14">
   <w:body>
     <w:p>
       <w:pPr>
@@ -25,7 +25,19 @@
     </w:p>
     <w:p>
       <w:r>
-        <w:t>This is the DirectX SDK's Direct3D 11 tutorial series updated to use Visual Studio 2012 and the Windows SDK 8.0 without any dependencies on legacy DirectX SDK content. These are tutorials for writing Win32 desktop DirectX 11.0 applications for Windows 10, Windows 8.1, Windows 8, Windows 7, and Windows Vista Service Pack 2 with the DirectX 11.0 runtime.</w:t>
+        <w:t>This is the DirectX SDK's Direct3D 11 tutorial series updated to use Visual Studio 201</w:t>
+      </w:r>
+      <w:r>
+        <w:t>7</w:t>
+      </w:r>
+      <w:r>
+        <w:t xml:space="preserve"> and the Windows </w:t>
+      </w:r>
+      <w:r>
+        <w:t xml:space="preserve">10 </w:t>
+      </w:r>
+      <w:r>
+        <w:t>SDK without any dependencies on legacy DirectX SDK content. These are tutorials for writing Win32 desktop DirectX 11.0 applications for Windows 10, Windows 8.1, Windows 8, Windows 7, and Windows Vista Service Pack 2 with the DirectX 11.0 runtime.</w:t>
       </w:r>
     </w:p>
     <w:p>
@@ -52,29 +64,6 @@
           <w:rStyle w:val="Strong"/>
         </w:rPr>
         <w:t>. This is not intended for use with Windows Store apps, Windows RT, or universal Windows apps.</w:t>
-      </w:r>
-    </w:p>
-    <w:p>
-      <w:pPr>
-        <w:rPr>
-          <w:rStyle w:val="Strong"/>
-        </w:rPr>
-      </w:pPr>
-      <w:r>
-        <w:t>See the Official Windows SDK sample "</w:t>
-      </w:r>
-      <w:hyperlink r:id="rId8" w:history="1">
-        <w:r>
-          <w:rPr>
-            <w:rStyle w:val="Hyperlink"/>
-            <w:sz w:val="19"/>
-            <w:szCs w:val="19"/>
-          </w:rPr>
-          <w:t>Direct3D tutorial sample</w:t>
-        </w:r>
-      </w:hyperlink>
-      <w:r>
-        <w:t>" for the equivalent tutorials for Windows Store apps.</w:t>
       </w:r>
     </w:p>
     <w:p>
@@ -132,7 +121,8 @@
       <w:r>
         <w:t xml:space="preserve">These tutorials make use of </w:t>
       </w:r>
-      <w:hyperlink r:id="rId9" w:history="1">
+      <w:hyperlink r:id="rId8" w:history="1">
+        <w:proofErr w:type="spellStart"/>
         <w:r>
           <w:rPr>
             <w:rStyle w:val="Hyperlink"/>
@@ -141,6 +131,7 @@
           </w:rPr>
           <w:t>DirectXMath</w:t>
         </w:r>
+        <w:proofErr w:type="spellEnd"/>
       </w:hyperlink>
       <w:r>
         <w:t xml:space="preserve"> rather than </w:t>
@@ -158,7 +149,7 @@
       <w:r>
         <w:t xml:space="preserve">For texture loading, the tutorials make use of the </w:t>
       </w:r>
-      <w:hyperlink r:id="rId10" w:history="1">
+      <w:hyperlink r:id="rId9" w:history="1">
         <w:proofErr w:type="spellStart"/>
         <w:r>
           <w:rPr>
@@ -169,6 +160,26 @@
           <w:t>DDSTextureLoader</w:t>
         </w:r>
         <w:proofErr w:type="spellEnd"/>
+      </w:hyperlink>
+      <w:r>
+        <w:rPr>
+          <w:sz w:val="19"/>
+          <w:szCs w:val="19"/>
+        </w:rPr>
+        <w:t xml:space="preserve"> </w:t>
+      </w:r>
+      <w:r>
+        <w:t xml:space="preserve">module. See </w:t>
+      </w:r>
+      <w:hyperlink r:id="rId10" w:history="1">
+        <w:r>
+          <w:rPr>
+            <w:rStyle w:val="Hyperlink"/>
+            <w:sz w:val="19"/>
+            <w:szCs w:val="19"/>
+          </w:rPr>
+          <w:t>DirectXTK</w:t>
+        </w:r>
         <w:r>
           <w:rPr>
             <w:rStyle w:val="Hyperlink"/>
@@ -179,7 +190,7 @@
         </w:r>
       </w:hyperlink>
       <w:r>
-        <w:t xml:space="preserve">module. See </w:t>
+        <w:t xml:space="preserve">and </w:t>
       </w:r>
       <w:hyperlink r:id="rId11" w:history="1">
         <w:r>
@@ -188,20 +199,23 @@
             <w:sz w:val="19"/>
             <w:szCs w:val="19"/>
           </w:rPr>
-          <w:t xml:space="preserve">DirectXTK </w:t>
+          <w:t>Direc</w:t>
         </w:r>
-      </w:hyperlink>
-      <w:r>
-        <w:t xml:space="preserve">and </w:t>
-      </w:r>
-      <w:hyperlink r:id="rId12" w:history="1">
         <w:r>
           <w:rPr>
             <w:rStyle w:val="Hyperlink"/>
             <w:sz w:val="19"/>
             <w:szCs w:val="19"/>
           </w:rPr>
-          <w:t>DirectXTex</w:t>
+          <w:t>t</w:t>
+        </w:r>
+        <w:r>
+          <w:rPr>
+            <w:rStyle w:val="Hyperlink"/>
+            <w:sz w:val="19"/>
+            <w:szCs w:val="19"/>
+          </w:rPr>
+          <w:t>XTex</w:t>
         </w:r>
       </w:hyperlink>
       <w:r>
@@ -252,7 +266,7 @@
                     </pic:cNvPicPr>
                   </pic:nvPicPr>
                   <pic:blipFill>
-                    <a:blip r:embed="rId13">
+                    <a:blip r:embed="rId12">
                       <a:extLst>
                         <a:ext uri="{28A0092B-C50C-407E-A947-70E740481C1C}">
                           <a14:useLocalDpi xmlns:a14="http://schemas.microsoft.com/office/drawing/2010/main" val="0"/>
@@ -290,14 +304,30 @@
       </w:r>
     </w:p>
     <w:p>
-      <w:hyperlink r:id="rId14" w:history="1">
+      <w:hyperlink r:id="rId13" w:history="1">
         <w:r>
           <w:rPr>
             <w:rStyle w:val="Hyperlink"/>
             <w:sz w:val="19"/>
             <w:szCs w:val="19"/>
           </w:rPr>
-          <w:t>http://msdn.microsoft.com/en-us/library/windows/apps/ff729718.aspx</w:t>
+          <w:t>http://msdn.microsoft.com/en-us/library/windows/apps/ff72</w:t>
+        </w:r>
+        <w:r>
+          <w:rPr>
+            <w:rStyle w:val="Hyperlink"/>
+            <w:sz w:val="19"/>
+            <w:szCs w:val="19"/>
+          </w:rPr>
+          <w:t>9</w:t>
+        </w:r>
+        <w:r>
+          <w:rPr>
+            <w:rStyle w:val="Hyperlink"/>
+            <w:sz w:val="19"/>
+            <w:szCs w:val="19"/>
+          </w:rPr>
+          <w:t>718.aspx</w:t>
         </w:r>
       </w:hyperlink>
     </w:p>
@@ -312,7 +342,6 @@
         <w:rPr>
           <w:rStyle w:val="Emphasis"/>
         </w:rPr>
-        <w:lastRenderedPageBreak/>
         <w:t xml:space="preserve">Note that rather than use D3D11CreateDeviceAndSwapChain as was the case in the original tutorial, this version now uses D3D11CreateDevice and then either DXGI 1.2's </w:t>
       </w:r>
       <w:proofErr w:type="spellStart"/>
@@ -337,6 +366,26 @@
         <w:t>CreateSwapChain</w:t>
       </w:r>
       <w:proofErr w:type="spellEnd"/>
+      <w:r>
+        <w:rPr>
+          <w:rStyle w:val="SubtleEmphasis"/>
+        </w:rPr>
+        <w:t>.</w:t>
+      </w:r>
+      <w:r>
+        <w:rPr>
+          <w:rStyle w:val="SubtleEmphasis"/>
+        </w:rPr>
+        <w:t xml:space="preserve"> See this </w:t>
+      </w:r>
+      <w:hyperlink r:id="rId14" w:history="1">
+        <w:r>
+          <w:rPr>
+            <w:rStyle w:val="Hyperlink"/>
+          </w:rPr>
+          <w:t>blog post</w:t>
+        </w:r>
+      </w:hyperlink>
       <w:r>
         <w:rPr>
           <w:rStyle w:val="SubtleEmphasis"/>
@@ -354,6 +403,7 @@
           <w:i w:val="0"/>
           <w:iCs w:val="0"/>
         </w:rPr>
+        <w:lastRenderedPageBreak/>
         <w:t>Tutorial 2: Rendering a Triangle</w:t>
       </w:r>
     </w:p>
@@ -569,7 +619,6 @@
           <w:sz w:val="19"/>
           <w:szCs w:val="19"/>
         </w:rPr>
-        <w:lastRenderedPageBreak/>
         <w:t> </w:t>
       </w:r>
       <w:r>
@@ -594,6 +643,7 @@
           <w:sz w:val="19"/>
           <w:szCs w:val="19"/>
         </w:rPr>
+        <w:lastRenderedPageBreak/>
         <w:drawing>
           <wp:inline distT="0" distB="0" distL="0" distR="0" wp14:anchorId="18CE5913" wp14:editId="3F3BDC82">
             <wp:extent cx="1905000" cy="1428750"/>
@@ -995,7 +1045,23 @@
             <w:sz w:val="19"/>
             <w:szCs w:val="19"/>
           </w:rPr>
-          <w:t>http://msdn.microsoft.com/en-us/library/windows/apps/ff729724.aspx</w:t>
+          <w:t>http://msdn.microsoft.com/en-us/library/windows/apps/ff7</w:t>
+        </w:r>
+        <w:r>
+          <w:rPr>
+            <w:rStyle w:val="Hyperlink"/>
+            <w:sz w:val="19"/>
+            <w:szCs w:val="19"/>
+          </w:rPr>
+          <w:t>2</w:t>
+        </w:r>
+        <w:r>
+          <w:rPr>
+            <w:rStyle w:val="Hyperlink"/>
+            <w:sz w:val="19"/>
+            <w:szCs w:val="19"/>
+          </w:rPr>
+          <w:t>9724.aspx</w:t>
         </w:r>
       </w:hyperlink>
     </w:p>
@@ -1204,21 +1270,7 @@
         <w:rPr>
           <w:color w:val="000000"/>
         </w:rPr>
-        <w:t>(x86)%\Windows kits\</w:t>
-      </w:r>
-      <w:r>
-        <w:rPr>
-          <w:color w:val="000000"/>
-        </w:rPr>
-        <w:t>10</w:t>
-      </w:r>
-      <w:bookmarkStart w:id="0" w:name="_GoBack"/>
-      <w:bookmarkEnd w:id="0"/>
-      <w:r>
-        <w:rPr>
-          <w:color w:val="000000"/>
-        </w:rPr>
-        <w:t>\</w:t>
+        <w:t>(x86)%\Windows kits\10\</w:t>
       </w:r>
       <w:proofErr w:type="spellStart"/>
       <w:r>
@@ -1291,13 +1343,6 @@
           <w:sz w:val="19"/>
           <w:szCs w:val="19"/>
         </w:rPr>
-      </w:r>
-      <w:r>
-        <w:rPr>
-          <w:rFonts w:ascii="Segoe UI" w:hAnsi="Segoe UI" w:cs="Segoe UI"/>
-          <w:sz w:val="19"/>
-          <w:szCs w:val="19"/>
-        </w:rPr>
         <w:fldChar w:fldCharType="separate"/>
       </w:r>
       <w:r>
@@ -1307,10 +1352,28 @@
           <w:sz w:val="19"/>
           <w:szCs w:val="19"/>
         </w:rPr>
-        <w:t>Anatomy of Direct3D 11 Create Device</w:t>
-      </w:r>
-    </w:p>
-    <w:bookmarkStart w:id="1" w:name="_Hlk42010332"/>
+        <w:t xml:space="preserve">Anatomy of Direct3D 11 </w:t>
+      </w:r>
+      <w:r>
+        <w:rPr>
+          <w:rStyle w:val="Hyperlink"/>
+          <w:rFonts w:ascii="Segoe UI" w:hAnsi="Segoe UI" w:cs="Segoe UI"/>
+          <w:sz w:val="19"/>
+          <w:szCs w:val="19"/>
+        </w:rPr>
+        <w:t>C</w:t>
+      </w:r>
+      <w:r>
+        <w:rPr>
+          <w:rStyle w:val="Hyperlink"/>
+          <w:rFonts w:ascii="Segoe UI" w:hAnsi="Segoe UI" w:cs="Segoe UI"/>
+          <w:sz w:val="19"/>
+          <w:szCs w:val="19"/>
+        </w:rPr>
+        <w:t>reate Device</w:t>
+      </w:r>
+    </w:p>
+    <w:bookmarkStart w:id="0" w:name="_Hlk42010332"/>
     <w:p>
       <w:pPr>
         <w:rPr>
@@ -1335,7 +1398,23 @@
             <w:sz w:val="19"/>
             <w:szCs w:val="19"/>
           </w:rPr>
-          <w:t>Where is the DirectX SDK (2015 Edition)?</w:t>
+          <w:t>Where is the DirectX SDK (</w:t>
+        </w:r>
+        <w:r>
+          <w:rPr>
+            <w:rStyle w:val="Hyperlink"/>
+            <w:sz w:val="19"/>
+            <w:szCs w:val="19"/>
+          </w:rPr>
+          <w:t>2</w:t>
+        </w:r>
+        <w:r>
+          <w:rPr>
+            <w:rStyle w:val="Hyperlink"/>
+            <w:sz w:val="19"/>
+            <w:szCs w:val="19"/>
+          </w:rPr>
+          <w:t>015 Edition)?</w:t>
         </w:r>
       </w:hyperlink>
       <w:r>
@@ -1364,7 +1443,39 @@
             <w:sz w:val="19"/>
             <w:szCs w:val="19"/>
           </w:rPr>
-          <w:t>DXUT for Win32 Desktop Update</w:t>
+          <w:t xml:space="preserve">DXUT for Win32 </w:t>
+        </w:r>
+        <w:r>
+          <w:rPr>
+            <w:rStyle w:val="Hyperlink"/>
+            <w:sz w:val="19"/>
+            <w:szCs w:val="19"/>
+          </w:rPr>
+          <w:t>D</w:t>
+        </w:r>
+        <w:r>
+          <w:rPr>
+            <w:rStyle w:val="Hyperlink"/>
+            <w:sz w:val="19"/>
+            <w:szCs w:val="19"/>
+          </w:rPr>
+          <w:t>esktop Up</w:t>
+        </w:r>
+        <w:r>
+          <w:rPr>
+            <w:rStyle w:val="Hyperlink"/>
+            <w:sz w:val="19"/>
+            <w:szCs w:val="19"/>
+          </w:rPr>
+          <w:t>d</w:t>
+        </w:r>
+        <w:r>
+          <w:rPr>
+            <w:rStyle w:val="Hyperlink"/>
+            <w:sz w:val="19"/>
+            <w:szCs w:val="19"/>
+          </w:rPr>
+          <w:t>ate</w:t>
         </w:r>
       </w:hyperlink>
     </w:p>
@@ -1404,7 +1515,23 @@
           <w:sz w:val="19"/>
           <w:szCs w:val="19"/>
         </w:rPr>
-        <w:t>Games for Windows and DirectX SDK blog</w:t>
+        <w:t xml:space="preserve">Games for Windows and DirectX </w:t>
+      </w:r>
+      <w:r>
+        <w:rPr>
+          <w:rStyle w:val="Hyperlink"/>
+          <w:sz w:val="19"/>
+          <w:szCs w:val="19"/>
+        </w:rPr>
+        <w:t>S</w:t>
+      </w:r>
+      <w:r>
+        <w:rPr>
+          <w:rStyle w:val="Hyperlink"/>
+          <w:sz w:val="19"/>
+          <w:szCs w:val="19"/>
+        </w:rPr>
+        <w:t>DK blog</w:t>
       </w:r>
     </w:p>
     <w:p>
@@ -1415,7 +1542,7 @@
         </w:rPr>
         <w:fldChar w:fldCharType="end"/>
       </w:r>
-      <w:bookmarkEnd w:id="1"/>
+      <w:bookmarkEnd w:id="0"/>
     </w:p>
     <w:sectPr>
       <w:headerReference w:type="even" r:id="rId29"/>
@@ -1434,7 +1561,7 @@
 </file>
 
 <file path=word/endnotes.xml><?xml version="1.0" encoding="utf-8"?>
-<w:endnotes xmlns:wpc="http://schemas.microsoft.com/office/word/2010/wordprocessingCanvas" xmlns:cx="http://schemas.microsoft.com/office/drawing/2014/chartex" xmlns:cx1="http://schemas.microsoft.com/office/drawing/2015/9/8/chartex" xmlns:cx2="http://schemas.microsoft.com/office/drawing/2015/10/21/chartex" xmlns:cx3="http://schemas.microsoft.com/office/drawing/2016/5/9/chartex" xmlns:cx4="http://schemas.microsoft.com/office/drawing/2016/5/10/chartex" xmlns:cx5="http://schemas.microsoft.com/office/drawing/2016/5/11/chartex" xmlns:cx6="http://schemas.microsoft.com/office/drawing/2016/5/12/chartex" xmlns:cx7="http://schemas.microsoft.com/office/drawing/2016/5/13/chartex" xmlns:cx8="http://schemas.microsoft.com/office/drawing/2016/5/14/chartex" xmlns:mc="http://schemas.openxmlformats.org/markup-compatibility/2006" xmlns:aink="http://schemas.microsoft.com/office/drawing/2016/ink" xmlns:am3d="http://schemas.microsoft.com/office/drawing/2017/model3d" xmlns:o="urn:schemas-microsoft-com:office:office" xmlns:r="http://schemas.openxmlformats.org/officeDocument/2006/relationships" xmlns:m="http://schemas.openxmlformats.org/officeDocument/2006/math" xmlns:v="urn:schemas-microsoft-com:vml" xmlns:wp14="http://schemas.microsoft.com/office/word/2010/wordprocessingDrawing" xmlns:wp="http://schemas.openxmlformats.org/drawingml/2006/wordprocessingDrawing" xmlns:w10="urn:schemas-microsoft-com:office:word" xmlns:w="http://schemas.openxmlformats.org/wordprocessingml/2006/main" xmlns:w14="http://schemas.microsoft.com/office/word/2010/wordml" xmlns:w15="http://schemas.microsoft.com/office/word/2012/wordml" xmlns:w16cid="http://schemas.microsoft.com/office/word/2016/wordml/cid" xmlns:w16se="http://schemas.microsoft.com/office/word/2015/wordml/symex" xmlns:wpg="http://schemas.microsoft.com/office/word/2010/wordprocessingGroup" xmlns:wpi="http://schemas.microsoft.com/office/word/2010/wordprocessingInk" xmlns:wne="http://schemas.microsoft.com/office/word/2006/wordml" xmlns:wps="http://schemas.microsoft.com/office/word/2010/wordprocessingShape" mc:Ignorable="w14 w15 w16se w16cid wp14">
+<w:endnotes xmlns:wpc="http://schemas.microsoft.com/office/word/2010/wordprocessingCanvas" xmlns:cx="http://schemas.microsoft.com/office/drawing/2014/chartex" xmlns:cx1="http://schemas.microsoft.com/office/drawing/2015/9/8/chartex" xmlns:cx2="http://schemas.microsoft.com/office/drawing/2015/10/21/chartex" xmlns:cx3="http://schemas.microsoft.com/office/drawing/2016/5/9/chartex" xmlns:cx4="http://schemas.microsoft.com/office/drawing/2016/5/10/chartex" xmlns:cx5="http://schemas.microsoft.com/office/drawing/2016/5/11/chartex" xmlns:cx6="http://schemas.microsoft.com/office/drawing/2016/5/12/chartex" xmlns:cx7="http://schemas.microsoft.com/office/drawing/2016/5/13/chartex" xmlns:cx8="http://schemas.microsoft.com/office/drawing/2016/5/14/chartex" xmlns:mc="http://schemas.openxmlformats.org/markup-compatibility/2006" xmlns:aink="http://schemas.microsoft.com/office/drawing/2016/ink" xmlns:am3d="http://schemas.microsoft.com/office/drawing/2017/model3d" xmlns:o="urn:schemas-microsoft-com:office:office" xmlns:r="http://schemas.openxmlformats.org/officeDocument/2006/relationships" xmlns:m="http://schemas.openxmlformats.org/officeDocument/2006/math" xmlns:v="urn:schemas-microsoft-com:vml" xmlns:wp14="http://schemas.microsoft.com/office/word/2010/wordprocessingDrawing" xmlns:wp="http://schemas.openxmlformats.org/drawingml/2006/wordprocessingDrawing" xmlns:w10="urn:schemas-microsoft-com:office:word" xmlns:w="http://schemas.openxmlformats.org/wordprocessingml/2006/main" xmlns:w14="http://schemas.microsoft.com/office/word/2010/wordml" xmlns:w15="http://schemas.microsoft.com/office/word/2012/wordml" xmlns:w16cex="http://schemas.microsoft.com/office/word/2018/wordml/cex" xmlns:w16cid="http://schemas.microsoft.com/office/word/2016/wordml/cid" xmlns:w16="http://schemas.microsoft.com/office/word/2018/wordml" xmlns:w16se="http://schemas.microsoft.com/office/word/2015/wordml/symex" xmlns:wpg="http://schemas.microsoft.com/office/word/2010/wordprocessingGroup" xmlns:wpi="http://schemas.microsoft.com/office/word/2010/wordprocessingInk" xmlns:wne="http://schemas.microsoft.com/office/word/2006/wordml" xmlns:wps="http://schemas.microsoft.com/office/word/2010/wordprocessingShape" mc:Ignorable="w14 w15 w16se w16cid w16 w16cex wp14">
   <w:endnote w:type="separator" w:id="-1">
     <w:p>
       <w:pPr>
@@ -1459,7 +1586,7 @@
 </file>
 
 <file path=word/footer1.xml><?xml version="1.0" encoding="utf-8"?>
-<w:ftr xmlns:wpc="http://schemas.microsoft.com/office/word/2010/wordprocessingCanvas" xmlns:cx="http://schemas.microsoft.com/office/drawing/2014/chartex" xmlns:cx1="http://schemas.microsoft.com/office/drawing/2015/9/8/chartex" xmlns:cx2="http://schemas.microsoft.com/office/drawing/2015/10/21/chartex" xmlns:cx3="http://schemas.microsoft.com/office/drawing/2016/5/9/chartex" xmlns:cx4="http://schemas.microsoft.com/office/drawing/2016/5/10/chartex" xmlns:cx5="http://schemas.microsoft.com/office/drawing/2016/5/11/chartex" xmlns:cx6="http://schemas.microsoft.com/office/drawing/2016/5/12/chartex" xmlns:cx7="http://schemas.microsoft.com/office/drawing/2016/5/13/chartex" xmlns:cx8="http://schemas.microsoft.com/office/drawing/2016/5/14/chartex" xmlns:mc="http://schemas.openxmlformats.org/markup-compatibility/2006" xmlns:aink="http://schemas.microsoft.com/office/drawing/2016/ink" xmlns:am3d="http://schemas.microsoft.com/office/drawing/2017/model3d" xmlns:o="urn:schemas-microsoft-com:office:office" xmlns:r="http://schemas.openxmlformats.org/officeDocument/2006/relationships" xmlns:m="http://schemas.openxmlformats.org/officeDocument/2006/math" xmlns:v="urn:schemas-microsoft-com:vml" xmlns:wp14="http://schemas.microsoft.com/office/word/2010/wordprocessingDrawing" xmlns:wp="http://schemas.openxmlformats.org/drawingml/2006/wordprocessingDrawing" xmlns:w10="urn:schemas-microsoft-com:office:word" xmlns:w="http://schemas.openxmlformats.org/wordprocessingml/2006/main" xmlns:w14="http://schemas.microsoft.com/office/word/2010/wordml" xmlns:w15="http://schemas.microsoft.com/office/word/2012/wordml" xmlns:w16cid="http://schemas.microsoft.com/office/word/2016/wordml/cid" xmlns:w16se="http://schemas.microsoft.com/office/word/2015/wordml/symex" xmlns:wpg="http://schemas.microsoft.com/office/word/2010/wordprocessingGroup" xmlns:wpi="http://schemas.microsoft.com/office/word/2010/wordprocessingInk" xmlns:wne="http://schemas.microsoft.com/office/word/2006/wordml" xmlns:wps="http://schemas.microsoft.com/office/word/2010/wordprocessingShape" mc:Ignorable="w14 w15 w16se w16cid wp14">
+<w:ftr xmlns:wpc="http://schemas.microsoft.com/office/word/2010/wordprocessingCanvas" xmlns:cx="http://schemas.microsoft.com/office/drawing/2014/chartex" xmlns:cx1="http://schemas.microsoft.com/office/drawing/2015/9/8/chartex" xmlns:cx2="http://schemas.microsoft.com/office/drawing/2015/10/21/chartex" xmlns:cx3="http://schemas.microsoft.com/office/drawing/2016/5/9/chartex" xmlns:cx4="http://schemas.microsoft.com/office/drawing/2016/5/10/chartex" xmlns:cx5="http://schemas.microsoft.com/office/drawing/2016/5/11/chartex" xmlns:cx6="http://schemas.microsoft.com/office/drawing/2016/5/12/chartex" xmlns:cx7="http://schemas.microsoft.com/office/drawing/2016/5/13/chartex" xmlns:cx8="http://schemas.microsoft.com/office/drawing/2016/5/14/chartex" xmlns:mc="http://schemas.openxmlformats.org/markup-compatibility/2006" xmlns:aink="http://schemas.microsoft.com/office/drawing/2016/ink" xmlns:am3d="http://schemas.microsoft.com/office/drawing/2017/model3d" xmlns:o="urn:schemas-microsoft-com:office:office" xmlns:r="http://schemas.openxmlformats.org/officeDocument/2006/relationships" xmlns:m="http://schemas.openxmlformats.org/officeDocument/2006/math" xmlns:v="urn:schemas-microsoft-com:vml" xmlns:wp14="http://schemas.microsoft.com/office/word/2010/wordprocessingDrawing" xmlns:wp="http://schemas.openxmlformats.org/drawingml/2006/wordprocessingDrawing" xmlns:w10="urn:schemas-microsoft-com:office:word" xmlns:w="http://schemas.openxmlformats.org/wordprocessingml/2006/main" xmlns:w14="http://schemas.microsoft.com/office/word/2010/wordml" xmlns:w15="http://schemas.microsoft.com/office/word/2012/wordml" xmlns:w16cex="http://schemas.microsoft.com/office/word/2018/wordml/cex" xmlns:w16cid="http://schemas.microsoft.com/office/word/2016/wordml/cid" xmlns:w16="http://schemas.microsoft.com/office/word/2018/wordml" xmlns:w16se="http://schemas.microsoft.com/office/word/2015/wordml/symex" xmlns:wpg="http://schemas.microsoft.com/office/word/2010/wordprocessingGroup" xmlns:wpi="http://schemas.microsoft.com/office/word/2010/wordprocessingInk" xmlns:wne="http://schemas.microsoft.com/office/word/2006/wordml" xmlns:wps="http://schemas.microsoft.com/office/word/2010/wordprocessingShape" mc:Ignorable="w14 w15 w16se w16cid w16 w16cex wp14">
   <w:p>
     <w:pPr>
       <w:pStyle w:val="Footer"/>
@@ -1469,7 +1596,7 @@
 </file>
 
 <file path=word/footer2.xml><?xml version="1.0" encoding="utf-8"?>
-<w:ftr xmlns:wpc="http://schemas.microsoft.com/office/word/2010/wordprocessingCanvas" xmlns:cx="http://schemas.microsoft.com/office/drawing/2014/chartex" xmlns:cx1="http://schemas.microsoft.com/office/drawing/2015/9/8/chartex" xmlns:cx2="http://schemas.microsoft.com/office/drawing/2015/10/21/chartex" xmlns:cx3="http://schemas.microsoft.com/office/drawing/2016/5/9/chartex" xmlns:cx4="http://schemas.microsoft.com/office/drawing/2016/5/10/chartex" xmlns:cx5="http://schemas.microsoft.com/office/drawing/2016/5/11/chartex" xmlns:cx6="http://schemas.microsoft.com/office/drawing/2016/5/12/chartex" xmlns:cx7="http://schemas.microsoft.com/office/drawing/2016/5/13/chartex" xmlns:cx8="http://schemas.microsoft.com/office/drawing/2016/5/14/chartex" xmlns:mc="http://schemas.openxmlformats.org/markup-compatibility/2006" xmlns:aink="http://schemas.microsoft.com/office/drawing/2016/ink" xmlns:am3d="http://schemas.microsoft.com/office/drawing/2017/model3d" xmlns:o="urn:schemas-microsoft-com:office:office" xmlns:r="http://schemas.openxmlformats.org/officeDocument/2006/relationships" xmlns:m="http://schemas.openxmlformats.org/officeDocument/2006/math" xmlns:v="urn:schemas-microsoft-com:vml" xmlns:wp14="http://schemas.microsoft.com/office/word/2010/wordprocessingDrawing" xmlns:wp="http://schemas.openxmlformats.org/drawingml/2006/wordprocessingDrawing" xmlns:w10="urn:schemas-microsoft-com:office:word" xmlns:w="http://schemas.openxmlformats.org/wordprocessingml/2006/main" xmlns:w14="http://schemas.microsoft.com/office/word/2010/wordml" xmlns:w15="http://schemas.microsoft.com/office/word/2012/wordml" xmlns:w16cid="http://schemas.microsoft.com/office/word/2016/wordml/cid" xmlns:w16se="http://schemas.microsoft.com/office/word/2015/wordml/symex" xmlns:wpg="http://schemas.microsoft.com/office/word/2010/wordprocessingGroup" xmlns:wpi="http://schemas.microsoft.com/office/word/2010/wordprocessingInk" xmlns:wne="http://schemas.microsoft.com/office/word/2006/wordml" xmlns:wps="http://schemas.microsoft.com/office/word/2010/wordprocessingShape" mc:Ignorable="w14 w15 w16se w16cid wp14">
+<w:ftr xmlns:wpc="http://schemas.microsoft.com/office/word/2010/wordprocessingCanvas" xmlns:cx="http://schemas.microsoft.com/office/drawing/2014/chartex" xmlns:cx1="http://schemas.microsoft.com/office/drawing/2015/9/8/chartex" xmlns:cx2="http://schemas.microsoft.com/office/drawing/2015/10/21/chartex" xmlns:cx3="http://schemas.microsoft.com/office/drawing/2016/5/9/chartex" xmlns:cx4="http://schemas.microsoft.com/office/drawing/2016/5/10/chartex" xmlns:cx5="http://schemas.microsoft.com/office/drawing/2016/5/11/chartex" xmlns:cx6="http://schemas.microsoft.com/office/drawing/2016/5/12/chartex" xmlns:cx7="http://schemas.microsoft.com/office/drawing/2016/5/13/chartex" xmlns:cx8="http://schemas.microsoft.com/office/drawing/2016/5/14/chartex" xmlns:mc="http://schemas.openxmlformats.org/markup-compatibility/2006" xmlns:aink="http://schemas.microsoft.com/office/drawing/2016/ink" xmlns:am3d="http://schemas.microsoft.com/office/drawing/2017/model3d" xmlns:o="urn:schemas-microsoft-com:office:office" xmlns:r="http://schemas.openxmlformats.org/officeDocument/2006/relationships" xmlns:m="http://schemas.openxmlformats.org/officeDocument/2006/math" xmlns:v="urn:schemas-microsoft-com:vml" xmlns:wp14="http://schemas.microsoft.com/office/word/2010/wordprocessingDrawing" xmlns:wp="http://schemas.openxmlformats.org/drawingml/2006/wordprocessingDrawing" xmlns:w10="urn:schemas-microsoft-com:office:word" xmlns:w="http://schemas.openxmlformats.org/wordprocessingml/2006/main" xmlns:w14="http://schemas.microsoft.com/office/word/2010/wordml" xmlns:w15="http://schemas.microsoft.com/office/word/2012/wordml" xmlns:w16cex="http://schemas.microsoft.com/office/word/2018/wordml/cex" xmlns:w16cid="http://schemas.microsoft.com/office/word/2016/wordml/cid" xmlns:w16="http://schemas.microsoft.com/office/word/2018/wordml" xmlns:w16se="http://schemas.microsoft.com/office/word/2015/wordml/symex" xmlns:wpg="http://schemas.microsoft.com/office/word/2010/wordprocessingGroup" xmlns:wpi="http://schemas.microsoft.com/office/word/2010/wordprocessingInk" xmlns:wne="http://schemas.microsoft.com/office/word/2006/wordml" xmlns:wps="http://schemas.microsoft.com/office/word/2010/wordprocessingShape" mc:Ignorable="w14 w15 w16se w16cid w16 w16cex wp14">
   <w:p>
     <w:pPr>
       <w:pStyle w:val="Footer"/>
@@ -1479,7 +1606,7 @@
 </file>
 
 <file path=word/footer3.xml><?xml version="1.0" encoding="utf-8"?>
-<w:ftr xmlns:wpc="http://schemas.microsoft.com/office/word/2010/wordprocessingCanvas" xmlns:cx="http://schemas.microsoft.com/office/drawing/2014/chartex" xmlns:cx1="http://schemas.microsoft.com/office/drawing/2015/9/8/chartex" xmlns:cx2="http://schemas.microsoft.com/office/drawing/2015/10/21/chartex" xmlns:cx3="http://schemas.microsoft.com/office/drawing/2016/5/9/chartex" xmlns:cx4="http://schemas.microsoft.com/office/drawing/2016/5/10/chartex" xmlns:cx5="http://schemas.microsoft.com/office/drawing/2016/5/11/chartex" xmlns:cx6="http://schemas.microsoft.com/office/drawing/2016/5/12/chartex" xmlns:cx7="http://schemas.microsoft.com/office/drawing/2016/5/13/chartex" xmlns:cx8="http://schemas.microsoft.com/office/drawing/2016/5/14/chartex" xmlns:mc="http://schemas.openxmlformats.org/markup-compatibility/2006" xmlns:aink="http://schemas.microsoft.com/office/drawing/2016/ink" xmlns:am3d="http://schemas.microsoft.com/office/drawing/2017/model3d" xmlns:o="urn:schemas-microsoft-com:office:office" xmlns:r="http://schemas.openxmlformats.org/officeDocument/2006/relationships" xmlns:m="http://schemas.openxmlformats.org/officeDocument/2006/math" xmlns:v="urn:schemas-microsoft-com:vml" xmlns:wp14="http://schemas.microsoft.com/office/word/2010/wordprocessingDrawing" xmlns:wp="http://schemas.openxmlformats.org/drawingml/2006/wordprocessingDrawing" xmlns:w10="urn:schemas-microsoft-com:office:word" xmlns:w="http://schemas.openxmlformats.org/wordprocessingml/2006/main" xmlns:w14="http://schemas.microsoft.com/office/word/2010/wordml" xmlns:w15="http://schemas.microsoft.com/office/word/2012/wordml" xmlns:w16cid="http://schemas.microsoft.com/office/word/2016/wordml/cid" xmlns:w16se="http://schemas.microsoft.com/office/word/2015/wordml/symex" xmlns:wpg="http://schemas.microsoft.com/office/word/2010/wordprocessingGroup" xmlns:wpi="http://schemas.microsoft.com/office/word/2010/wordprocessingInk" xmlns:wne="http://schemas.microsoft.com/office/word/2006/wordml" xmlns:wps="http://schemas.microsoft.com/office/word/2010/wordprocessingShape" mc:Ignorable="w14 w15 w16se w16cid wp14">
+<w:ftr xmlns:wpc="http://schemas.microsoft.com/office/word/2010/wordprocessingCanvas" xmlns:cx="http://schemas.microsoft.com/office/drawing/2014/chartex" xmlns:cx1="http://schemas.microsoft.com/office/drawing/2015/9/8/chartex" xmlns:cx2="http://schemas.microsoft.com/office/drawing/2015/10/21/chartex" xmlns:cx3="http://schemas.microsoft.com/office/drawing/2016/5/9/chartex" xmlns:cx4="http://schemas.microsoft.com/office/drawing/2016/5/10/chartex" xmlns:cx5="http://schemas.microsoft.com/office/drawing/2016/5/11/chartex" xmlns:cx6="http://schemas.microsoft.com/office/drawing/2016/5/12/chartex" xmlns:cx7="http://schemas.microsoft.com/office/drawing/2016/5/13/chartex" xmlns:cx8="http://schemas.microsoft.com/office/drawing/2016/5/14/chartex" xmlns:mc="http://schemas.openxmlformats.org/markup-compatibility/2006" xmlns:aink="http://schemas.microsoft.com/office/drawing/2016/ink" xmlns:am3d="http://schemas.microsoft.com/office/drawing/2017/model3d" xmlns:o="urn:schemas-microsoft-com:office:office" xmlns:r="http://schemas.openxmlformats.org/officeDocument/2006/relationships" xmlns:m="http://schemas.openxmlformats.org/officeDocument/2006/math" xmlns:v="urn:schemas-microsoft-com:vml" xmlns:wp14="http://schemas.microsoft.com/office/word/2010/wordprocessingDrawing" xmlns:wp="http://schemas.openxmlformats.org/drawingml/2006/wordprocessingDrawing" xmlns:w10="urn:schemas-microsoft-com:office:word" xmlns:w="http://schemas.openxmlformats.org/wordprocessingml/2006/main" xmlns:w14="http://schemas.microsoft.com/office/word/2010/wordml" xmlns:w15="http://schemas.microsoft.com/office/word/2012/wordml" xmlns:w16cex="http://schemas.microsoft.com/office/word/2018/wordml/cex" xmlns:w16cid="http://schemas.microsoft.com/office/word/2016/wordml/cid" xmlns:w16="http://schemas.microsoft.com/office/word/2018/wordml" xmlns:w16se="http://schemas.microsoft.com/office/word/2015/wordml/symex" xmlns:wpg="http://schemas.microsoft.com/office/word/2010/wordprocessingGroup" xmlns:wpi="http://schemas.microsoft.com/office/word/2010/wordprocessingInk" xmlns:wne="http://schemas.microsoft.com/office/word/2006/wordml" xmlns:wps="http://schemas.microsoft.com/office/word/2010/wordprocessingShape" mc:Ignorable="w14 w15 w16se w16cid w16 w16cex wp14">
   <w:p>
     <w:pPr>
       <w:pStyle w:val="Footer"/>
@@ -1489,7 +1616,7 @@
 </file>
 
 <file path=word/footnotes.xml><?xml version="1.0" encoding="utf-8"?>
-<w:footnotes xmlns:wpc="http://schemas.microsoft.com/office/word/2010/wordprocessingCanvas" xmlns:cx="http://schemas.microsoft.com/office/drawing/2014/chartex" xmlns:cx1="http://schemas.microsoft.com/office/drawing/2015/9/8/chartex" xmlns:cx2="http://schemas.microsoft.com/office/drawing/2015/10/21/chartex" xmlns:cx3="http://schemas.microsoft.com/office/drawing/2016/5/9/chartex" xmlns:cx4="http://schemas.microsoft.com/office/drawing/2016/5/10/chartex" xmlns:cx5="http://schemas.microsoft.com/office/drawing/2016/5/11/chartex" xmlns:cx6="http://schemas.microsoft.com/office/drawing/2016/5/12/chartex" xmlns:cx7="http://schemas.microsoft.com/office/drawing/2016/5/13/chartex" xmlns:cx8="http://schemas.microsoft.com/office/drawing/2016/5/14/chartex" xmlns:mc="http://schemas.openxmlformats.org/markup-compatibility/2006" xmlns:aink="http://schemas.microsoft.com/office/drawing/2016/ink" xmlns:am3d="http://schemas.microsoft.com/office/drawing/2017/model3d" xmlns:o="urn:schemas-microsoft-com:office:office" xmlns:r="http://schemas.openxmlformats.org/officeDocument/2006/relationships" xmlns:m="http://schemas.openxmlformats.org/officeDocument/2006/math" xmlns:v="urn:schemas-microsoft-com:vml" xmlns:wp14="http://schemas.microsoft.com/office/word/2010/wordprocessingDrawing" xmlns:wp="http://schemas.openxmlformats.org/drawingml/2006/wordprocessingDrawing" xmlns:w10="urn:schemas-microsoft-com:office:word" xmlns:w="http://schemas.openxmlformats.org/wordprocessingml/2006/main" xmlns:w14="http://schemas.microsoft.com/office/word/2010/wordml" xmlns:w15="http://schemas.microsoft.com/office/word/2012/wordml" xmlns:w16cid="http://schemas.microsoft.com/office/word/2016/wordml/cid" xmlns:w16se="http://schemas.microsoft.com/office/word/2015/wordml/symex" xmlns:wpg="http://schemas.microsoft.com/office/word/2010/wordprocessingGroup" xmlns:wpi="http://schemas.microsoft.com/office/word/2010/wordprocessingInk" xmlns:wne="http://schemas.microsoft.com/office/word/2006/wordml" xmlns:wps="http://schemas.microsoft.com/office/word/2010/wordprocessingShape" mc:Ignorable="w14 w15 w16se w16cid wp14">
+<w:footnotes xmlns:wpc="http://schemas.microsoft.com/office/word/2010/wordprocessingCanvas" xmlns:cx="http://schemas.microsoft.com/office/drawing/2014/chartex" xmlns:cx1="http://schemas.microsoft.com/office/drawing/2015/9/8/chartex" xmlns:cx2="http://schemas.microsoft.com/office/drawing/2015/10/21/chartex" xmlns:cx3="http://schemas.microsoft.com/office/drawing/2016/5/9/chartex" xmlns:cx4="http://schemas.microsoft.com/office/drawing/2016/5/10/chartex" xmlns:cx5="http://schemas.microsoft.com/office/drawing/2016/5/11/chartex" xmlns:cx6="http://schemas.microsoft.com/office/drawing/2016/5/12/chartex" xmlns:cx7="http://schemas.microsoft.com/office/drawing/2016/5/13/chartex" xmlns:cx8="http://schemas.microsoft.com/office/drawing/2016/5/14/chartex" xmlns:mc="http://schemas.openxmlformats.org/markup-compatibility/2006" xmlns:aink="http://schemas.microsoft.com/office/drawing/2016/ink" xmlns:am3d="http://schemas.microsoft.com/office/drawing/2017/model3d" xmlns:o="urn:schemas-microsoft-com:office:office" xmlns:r="http://schemas.openxmlformats.org/officeDocument/2006/relationships" xmlns:m="http://schemas.openxmlformats.org/officeDocument/2006/math" xmlns:v="urn:schemas-microsoft-com:vml" xmlns:wp14="http://schemas.microsoft.com/office/word/2010/wordprocessingDrawing" xmlns:wp="http://schemas.openxmlformats.org/drawingml/2006/wordprocessingDrawing" xmlns:w10="urn:schemas-microsoft-com:office:word" xmlns:w="http://schemas.openxmlformats.org/wordprocessingml/2006/main" xmlns:w14="http://schemas.microsoft.com/office/word/2010/wordml" xmlns:w15="http://schemas.microsoft.com/office/word/2012/wordml" xmlns:w16cex="http://schemas.microsoft.com/office/word/2018/wordml/cex" xmlns:w16cid="http://schemas.microsoft.com/office/word/2016/wordml/cid" xmlns:w16="http://schemas.microsoft.com/office/word/2018/wordml" xmlns:w16se="http://schemas.microsoft.com/office/word/2015/wordml/symex" xmlns:wpg="http://schemas.microsoft.com/office/word/2010/wordprocessingGroup" xmlns:wpi="http://schemas.microsoft.com/office/word/2010/wordprocessingInk" xmlns:wne="http://schemas.microsoft.com/office/word/2006/wordml" xmlns:wps="http://schemas.microsoft.com/office/word/2010/wordprocessingShape" mc:Ignorable="w14 w15 w16se w16cid w16 w16cex wp14">
   <w:footnote w:type="separator" w:id="-1">
     <w:p>
       <w:pPr>
@@ -1514,7 +1641,7 @@
 </file>
 
 <file path=word/header1.xml><?xml version="1.0" encoding="utf-8"?>
-<w:hdr xmlns:wpc="http://schemas.microsoft.com/office/word/2010/wordprocessingCanvas" xmlns:cx="http://schemas.microsoft.com/office/drawing/2014/chartex" xmlns:cx1="http://schemas.microsoft.com/office/drawing/2015/9/8/chartex" xmlns:cx2="http://schemas.microsoft.com/office/drawing/2015/10/21/chartex" xmlns:cx3="http://schemas.microsoft.com/office/drawing/2016/5/9/chartex" xmlns:cx4="http://schemas.microsoft.com/office/drawing/2016/5/10/chartex" xmlns:cx5="http://schemas.microsoft.com/office/drawing/2016/5/11/chartex" xmlns:cx6="http://schemas.microsoft.com/office/drawing/2016/5/12/chartex" xmlns:cx7="http://schemas.microsoft.com/office/drawing/2016/5/13/chartex" xmlns:cx8="http://schemas.microsoft.com/office/drawing/2016/5/14/chartex" xmlns:mc="http://schemas.openxmlformats.org/markup-compatibility/2006" xmlns:aink="http://schemas.microsoft.com/office/drawing/2016/ink" xmlns:am3d="http://schemas.microsoft.com/office/drawing/2017/model3d" xmlns:o="urn:schemas-microsoft-com:office:office" xmlns:r="http://schemas.openxmlformats.org/officeDocument/2006/relationships" xmlns:m="http://schemas.openxmlformats.org/officeDocument/2006/math" xmlns:v="urn:schemas-microsoft-com:vml" xmlns:wp14="http://schemas.microsoft.com/office/word/2010/wordprocessingDrawing" xmlns:wp="http://schemas.openxmlformats.org/drawingml/2006/wordprocessingDrawing" xmlns:w10="urn:schemas-microsoft-com:office:word" xmlns:w="http://schemas.openxmlformats.org/wordprocessingml/2006/main" xmlns:w14="http://schemas.microsoft.com/office/word/2010/wordml" xmlns:w15="http://schemas.microsoft.com/office/word/2012/wordml" xmlns:w16cid="http://schemas.microsoft.com/office/word/2016/wordml/cid" xmlns:w16se="http://schemas.microsoft.com/office/word/2015/wordml/symex" xmlns:wpg="http://schemas.microsoft.com/office/word/2010/wordprocessingGroup" xmlns:wpi="http://schemas.microsoft.com/office/word/2010/wordprocessingInk" xmlns:wne="http://schemas.microsoft.com/office/word/2006/wordml" xmlns:wps="http://schemas.microsoft.com/office/word/2010/wordprocessingShape" mc:Ignorable="w14 w15 w16se w16cid wp14">
+<w:hdr xmlns:wpc="http://schemas.microsoft.com/office/word/2010/wordprocessingCanvas" xmlns:cx="http://schemas.microsoft.com/office/drawing/2014/chartex" xmlns:cx1="http://schemas.microsoft.com/office/drawing/2015/9/8/chartex" xmlns:cx2="http://schemas.microsoft.com/office/drawing/2015/10/21/chartex" xmlns:cx3="http://schemas.microsoft.com/office/drawing/2016/5/9/chartex" xmlns:cx4="http://schemas.microsoft.com/office/drawing/2016/5/10/chartex" xmlns:cx5="http://schemas.microsoft.com/office/drawing/2016/5/11/chartex" xmlns:cx6="http://schemas.microsoft.com/office/drawing/2016/5/12/chartex" xmlns:cx7="http://schemas.microsoft.com/office/drawing/2016/5/13/chartex" xmlns:cx8="http://schemas.microsoft.com/office/drawing/2016/5/14/chartex" xmlns:mc="http://schemas.openxmlformats.org/markup-compatibility/2006" xmlns:aink="http://schemas.microsoft.com/office/drawing/2016/ink" xmlns:am3d="http://schemas.microsoft.com/office/drawing/2017/model3d" xmlns:o="urn:schemas-microsoft-com:office:office" xmlns:r="http://schemas.openxmlformats.org/officeDocument/2006/relationships" xmlns:m="http://schemas.openxmlformats.org/officeDocument/2006/math" xmlns:v="urn:schemas-microsoft-com:vml" xmlns:wp14="http://schemas.microsoft.com/office/word/2010/wordprocessingDrawing" xmlns:wp="http://schemas.openxmlformats.org/drawingml/2006/wordprocessingDrawing" xmlns:w10="urn:schemas-microsoft-com:office:word" xmlns:w="http://schemas.openxmlformats.org/wordprocessingml/2006/main" xmlns:w14="http://schemas.microsoft.com/office/word/2010/wordml" xmlns:w15="http://schemas.microsoft.com/office/word/2012/wordml" xmlns:w16cex="http://schemas.microsoft.com/office/word/2018/wordml/cex" xmlns:w16cid="http://schemas.microsoft.com/office/word/2016/wordml/cid" xmlns:w16="http://schemas.microsoft.com/office/word/2018/wordml" xmlns:w16se="http://schemas.microsoft.com/office/word/2015/wordml/symex" xmlns:wpg="http://schemas.microsoft.com/office/word/2010/wordprocessingGroup" xmlns:wpi="http://schemas.microsoft.com/office/word/2010/wordprocessingInk" xmlns:wne="http://schemas.microsoft.com/office/word/2006/wordml" xmlns:wps="http://schemas.microsoft.com/office/word/2010/wordprocessingShape" mc:Ignorable="w14 w15 w16se w16cid w16 w16cex wp14">
   <w:p>
     <w:pPr>
       <w:pStyle w:val="Header"/>
@@ -1524,7 +1651,7 @@
 </file>
 
 <file path=word/header2.xml><?xml version="1.0" encoding="utf-8"?>
-<w:hdr xmlns:wpc="http://schemas.microsoft.com/office/word/2010/wordprocessingCanvas" xmlns:cx="http://schemas.microsoft.com/office/drawing/2014/chartex" xmlns:cx1="http://schemas.microsoft.com/office/drawing/2015/9/8/chartex" xmlns:cx2="http://schemas.microsoft.com/office/drawing/2015/10/21/chartex" xmlns:cx3="http://schemas.microsoft.com/office/drawing/2016/5/9/chartex" xmlns:cx4="http://schemas.microsoft.com/office/drawing/2016/5/10/chartex" xmlns:cx5="http://schemas.microsoft.com/office/drawing/2016/5/11/chartex" xmlns:cx6="http://schemas.microsoft.com/office/drawing/2016/5/12/chartex" xmlns:cx7="http://schemas.microsoft.com/office/drawing/2016/5/13/chartex" xmlns:cx8="http://schemas.microsoft.com/office/drawing/2016/5/14/chartex" xmlns:mc="http://schemas.openxmlformats.org/markup-compatibility/2006" xmlns:aink="http://schemas.microsoft.com/office/drawing/2016/ink" xmlns:am3d="http://schemas.microsoft.com/office/drawing/2017/model3d" xmlns:o="urn:schemas-microsoft-com:office:office" xmlns:r="http://schemas.openxmlformats.org/officeDocument/2006/relationships" xmlns:m="http://schemas.openxmlformats.org/officeDocument/2006/math" xmlns:v="urn:schemas-microsoft-com:vml" xmlns:wp14="http://schemas.microsoft.com/office/word/2010/wordprocessingDrawing" xmlns:wp="http://schemas.openxmlformats.org/drawingml/2006/wordprocessingDrawing" xmlns:w10="urn:schemas-microsoft-com:office:word" xmlns:w="http://schemas.openxmlformats.org/wordprocessingml/2006/main" xmlns:w14="http://schemas.microsoft.com/office/word/2010/wordml" xmlns:w15="http://schemas.microsoft.com/office/word/2012/wordml" xmlns:w16cid="http://schemas.microsoft.com/office/word/2016/wordml/cid" xmlns:w16se="http://schemas.microsoft.com/office/word/2015/wordml/symex" xmlns:wpg="http://schemas.microsoft.com/office/word/2010/wordprocessingGroup" xmlns:wpi="http://schemas.microsoft.com/office/word/2010/wordprocessingInk" xmlns:wne="http://schemas.microsoft.com/office/word/2006/wordml" xmlns:wps="http://schemas.microsoft.com/office/word/2010/wordprocessingShape" mc:Ignorable="w14 w15 w16se w16cid wp14">
+<w:hdr xmlns:wpc="http://schemas.microsoft.com/office/word/2010/wordprocessingCanvas" xmlns:cx="http://schemas.microsoft.com/office/drawing/2014/chartex" xmlns:cx1="http://schemas.microsoft.com/office/drawing/2015/9/8/chartex" xmlns:cx2="http://schemas.microsoft.com/office/drawing/2015/10/21/chartex" xmlns:cx3="http://schemas.microsoft.com/office/drawing/2016/5/9/chartex" xmlns:cx4="http://schemas.microsoft.com/office/drawing/2016/5/10/chartex" xmlns:cx5="http://schemas.microsoft.com/office/drawing/2016/5/11/chartex" xmlns:cx6="http://schemas.microsoft.com/office/drawing/2016/5/12/chartex" xmlns:cx7="http://schemas.microsoft.com/office/drawing/2016/5/13/chartex" xmlns:cx8="http://schemas.microsoft.com/office/drawing/2016/5/14/chartex" xmlns:mc="http://schemas.openxmlformats.org/markup-compatibility/2006" xmlns:aink="http://schemas.microsoft.com/office/drawing/2016/ink" xmlns:am3d="http://schemas.microsoft.com/office/drawing/2017/model3d" xmlns:o="urn:schemas-microsoft-com:office:office" xmlns:r="http://schemas.openxmlformats.org/officeDocument/2006/relationships" xmlns:m="http://schemas.openxmlformats.org/officeDocument/2006/math" xmlns:v="urn:schemas-microsoft-com:vml" xmlns:wp14="http://schemas.microsoft.com/office/word/2010/wordprocessingDrawing" xmlns:wp="http://schemas.openxmlformats.org/drawingml/2006/wordprocessingDrawing" xmlns:w10="urn:schemas-microsoft-com:office:word" xmlns:w="http://schemas.openxmlformats.org/wordprocessingml/2006/main" xmlns:w14="http://schemas.microsoft.com/office/word/2010/wordml" xmlns:w15="http://schemas.microsoft.com/office/word/2012/wordml" xmlns:w16cex="http://schemas.microsoft.com/office/word/2018/wordml/cex" xmlns:w16cid="http://schemas.microsoft.com/office/word/2016/wordml/cid" xmlns:w16="http://schemas.microsoft.com/office/word/2018/wordml" xmlns:w16se="http://schemas.microsoft.com/office/word/2015/wordml/symex" xmlns:wpg="http://schemas.microsoft.com/office/word/2010/wordprocessingGroup" xmlns:wpi="http://schemas.microsoft.com/office/word/2010/wordprocessingInk" xmlns:wne="http://schemas.microsoft.com/office/word/2006/wordml" xmlns:wps="http://schemas.microsoft.com/office/word/2010/wordprocessingShape" mc:Ignorable="w14 w15 w16se w16cid w16 w16cex wp14">
   <w:p>
     <w:pPr>
       <w:pStyle w:val="Header"/>
@@ -1534,7 +1661,7 @@
 </file>
 
 <file path=word/header3.xml><?xml version="1.0" encoding="utf-8"?>
-<w:hdr xmlns:wpc="http://schemas.microsoft.com/office/word/2010/wordprocessingCanvas" xmlns:cx="http://schemas.microsoft.com/office/drawing/2014/chartex" xmlns:cx1="http://schemas.microsoft.com/office/drawing/2015/9/8/chartex" xmlns:cx2="http://schemas.microsoft.com/office/drawing/2015/10/21/chartex" xmlns:cx3="http://schemas.microsoft.com/office/drawing/2016/5/9/chartex" xmlns:cx4="http://schemas.microsoft.com/office/drawing/2016/5/10/chartex" xmlns:cx5="http://schemas.microsoft.com/office/drawing/2016/5/11/chartex" xmlns:cx6="http://schemas.microsoft.com/office/drawing/2016/5/12/chartex" xmlns:cx7="http://schemas.microsoft.com/office/drawing/2016/5/13/chartex" xmlns:cx8="http://schemas.microsoft.com/office/drawing/2016/5/14/chartex" xmlns:mc="http://schemas.openxmlformats.org/markup-compatibility/2006" xmlns:aink="http://schemas.microsoft.com/office/drawing/2016/ink" xmlns:am3d="http://schemas.microsoft.com/office/drawing/2017/model3d" xmlns:o="urn:schemas-microsoft-com:office:office" xmlns:r="http://schemas.openxmlformats.org/officeDocument/2006/relationships" xmlns:m="http://schemas.openxmlformats.org/officeDocument/2006/math" xmlns:v="urn:schemas-microsoft-com:vml" xmlns:wp14="http://schemas.microsoft.com/office/word/2010/wordprocessingDrawing" xmlns:wp="http://schemas.openxmlformats.org/drawingml/2006/wordprocessingDrawing" xmlns:w10="urn:schemas-microsoft-com:office:word" xmlns:w="http://schemas.openxmlformats.org/wordprocessingml/2006/main" xmlns:w14="http://schemas.microsoft.com/office/word/2010/wordml" xmlns:w15="http://schemas.microsoft.com/office/word/2012/wordml" xmlns:w16cid="http://schemas.microsoft.com/office/word/2016/wordml/cid" xmlns:w16se="http://schemas.microsoft.com/office/word/2015/wordml/symex" xmlns:wpg="http://schemas.microsoft.com/office/word/2010/wordprocessingGroup" xmlns:wpi="http://schemas.microsoft.com/office/word/2010/wordprocessingInk" xmlns:wne="http://schemas.microsoft.com/office/word/2006/wordml" xmlns:wps="http://schemas.microsoft.com/office/word/2010/wordprocessingShape" mc:Ignorable="w14 w15 w16se w16cid wp14">
+<w:hdr xmlns:wpc="http://schemas.microsoft.com/office/word/2010/wordprocessingCanvas" xmlns:cx="http://schemas.microsoft.com/office/drawing/2014/chartex" xmlns:cx1="http://schemas.microsoft.com/office/drawing/2015/9/8/chartex" xmlns:cx2="http://schemas.microsoft.com/office/drawing/2015/10/21/chartex" xmlns:cx3="http://schemas.microsoft.com/office/drawing/2016/5/9/chartex" xmlns:cx4="http://schemas.microsoft.com/office/drawing/2016/5/10/chartex" xmlns:cx5="http://schemas.microsoft.com/office/drawing/2016/5/11/chartex" xmlns:cx6="http://schemas.microsoft.com/office/drawing/2016/5/12/chartex" xmlns:cx7="http://schemas.microsoft.com/office/drawing/2016/5/13/chartex" xmlns:cx8="http://schemas.microsoft.com/office/drawing/2016/5/14/chartex" xmlns:mc="http://schemas.openxmlformats.org/markup-compatibility/2006" xmlns:aink="http://schemas.microsoft.com/office/drawing/2016/ink" xmlns:am3d="http://schemas.microsoft.com/office/drawing/2017/model3d" xmlns:o="urn:schemas-microsoft-com:office:office" xmlns:r="http://schemas.openxmlformats.org/officeDocument/2006/relationships" xmlns:m="http://schemas.openxmlformats.org/officeDocument/2006/math" xmlns:v="urn:schemas-microsoft-com:vml" xmlns:wp14="http://schemas.microsoft.com/office/word/2010/wordprocessingDrawing" xmlns:wp="http://schemas.openxmlformats.org/drawingml/2006/wordprocessingDrawing" xmlns:w10="urn:schemas-microsoft-com:office:word" xmlns:w="http://schemas.openxmlformats.org/wordprocessingml/2006/main" xmlns:w14="http://schemas.microsoft.com/office/word/2010/wordml" xmlns:w15="http://schemas.microsoft.com/office/word/2012/wordml" xmlns:w16cex="http://schemas.microsoft.com/office/word/2018/wordml/cex" xmlns:w16cid="http://schemas.microsoft.com/office/word/2016/wordml/cid" xmlns:w16="http://schemas.microsoft.com/office/word/2018/wordml" xmlns:w16se="http://schemas.microsoft.com/office/word/2015/wordml/symex" xmlns:wpg="http://schemas.microsoft.com/office/word/2010/wordprocessingGroup" xmlns:wpi="http://schemas.microsoft.com/office/word/2010/wordprocessingInk" xmlns:wne="http://schemas.microsoft.com/office/word/2006/wordml" xmlns:wps="http://schemas.microsoft.com/office/word/2010/wordprocessingShape" mc:Ignorable="w14 w15 w16se w16cid w16 w16cex wp14">
   <w:p>
     <w:pPr>
       <w:pStyle w:val="Header"/>
@@ -1544,7 +1671,7 @@
 </file>
 
 <file path=word/numbering.xml><?xml version="1.0" encoding="utf-8"?>
-<w:numbering xmlns:wpc="http://schemas.microsoft.com/office/word/2010/wordprocessingCanvas" xmlns:cx="http://schemas.microsoft.com/office/drawing/2014/chartex" xmlns:cx1="http://schemas.microsoft.com/office/drawing/2015/9/8/chartex" xmlns:cx2="http://schemas.microsoft.com/office/drawing/2015/10/21/chartex" xmlns:cx3="http://schemas.microsoft.com/office/drawing/2016/5/9/chartex" xmlns:cx4="http://schemas.microsoft.com/office/drawing/2016/5/10/chartex" xmlns:cx5="http://schemas.microsoft.com/office/drawing/2016/5/11/chartex" xmlns:cx6="http://schemas.microsoft.com/office/drawing/2016/5/12/chartex" xmlns:cx7="http://schemas.microsoft.com/office/drawing/2016/5/13/chartex" xmlns:cx8="http://schemas.microsoft.com/office/drawing/2016/5/14/chartex" xmlns:mc="http://schemas.openxmlformats.org/markup-compatibility/2006" xmlns:aink="http://schemas.microsoft.com/office/drawing/2016/ink" xmlns:am3d="http://schemas.microsoft.com/office/drawing/2017/model3d" xmlns:o="urn:schemas-microsoft-com:office:office" xmlns:r="http://schemas.openxmlformats.org/officeDocument/2006/relationships" xmlns:m="http://schemas.openxmlformats.org/officeDocument/2006/math" xmlns:v="urn:schemas-microsoft-com:vml" xmlns:wp14="http://schemas.microsoft.com/office/word/2010/wordprocessingDrawing" xmlns:wp="http://schemas.openxmlformats.org/drawingml/2006/wordprocessingDrawing" xmlns:w10="urn:schemas-microsoft-com:office:word" xmlns:w="http://schemas.openxmlformats.org/wordprocessingml/2006/main" xmlns:w14="http://schemas.microsoft.com/office/word/2010/wordml" xmlns:w15="http://schemas.microsoft.com/office/word/2012/wordml" xmlns:w16cid="http://schemas.microsoft.com/office/word/2016/wordml/cid" xmlns:w16se="http://schemas.microsoft.com/office/word/2015/wordml/symex" xmlns:wpg="http://schemas.microsoft.com/office/word/2010/wordprocessingGroup" xmlns:wpi="http://schemas.microsoft.com/office/word/2010/wordprocessingInk" xmlns:wne="http://schemas.microsoft.com/office/word/2006/wordml" xmlns:wps="http://schemas.microsoft.com/office/word/2010/wordprocessingShape" mc:Ignorable="w14 w15 w16se w16cid wp14">
+<w:numbering xmlns:wpc="http://schemas.microsoft.com/office/word/2010/wordprocessingCanvas" xmlns:cx="http://schemas.microsoft.com/office/drawing/2014/chartex" xmlns:cx1="http://schemas.microsoft.com/office/drawing/2015/9/8/chartex" xmlns:cx2="http://schemas.microsoft.com/office/drawing/2015/10/21/chartex" xmlns:cx3="http://schemas.microsoft.com/office/drawing/2016/5/9/chartex" xmlns:cx4="http://schemas.microsoft.com/office/drawing/2016/5/10/chartex" xmlns:cx5="http://schemas.microsoft.com/office/drawing/2016/5/11/chartex" xmlns:cx6="http://schemas.microsoft.com/office/drawing/2016/5/12/chartex" xmlns:cx7="http://schemas.microsoft.com/office/drawing/2016/5/13/chartex" xmlns:cx8="http://schemas.microsoft.com/office/drawing/2016/5/14/chartex" xmlns:mc="http://schemas.openxmlformats.org/markup-compatibility/2006" xmlns:aink="http://schemas.microsoft.com/office/drawing/2016/ink" xmlns:am3d="http://schemas.microsoft.com/office/drawing/2017/model3d" xmlns:o="urn:schemas-microsoft-com:office:office" xmlns:r="http://schemas.openxmlformats.org/officeDocument/2006/relationships" xmlns:m="http://schemas.openxmlformats.org/officeDocument/2006/math" xmlns:v="urn:schemas-microsoft-com:vml" xmlns:wp14="http://schemas.microsoft.com/office/word/2010/wordprocessingDrawing" xmlns:wp="http://schemas.openxmlformats.org/drawingml/2006/wordprocessingDrawing" xmlns:w10="urn:schemas-microsoft-com:office:word" xmlns:w="http://schemas.openxmlformats.org/wordprocessingml/2006/main" xmlns:w14="http://schemas.microsoft.com/office/word/2010/wordml" xmlns:w15="http://schemas.microsoft.com/office/word/2012/wordml" xmlns:w16cex="http://schemas.microsoft.com/office/word/2018/wordml/cex" xmlns:w16cid="http://schemas.microsoft.com/office/word/2016/wordml/cid" xmlns:w16="http://schemas.microsoft.com/office/word/2018/wordml" xmlns:w16se="http://schemas.microsoft.com/office/word/2015/wordml/symex" xmlns:wpg="http://schemas.microsoft.com/office/word/2010/wordprocessingGroup" xmlns:wpi="http://schemas.microsoft.com/office/word/2010/wordprocessingInk" xmlns:wne="http://schemas.microsoft.com/office/word/2006/wordml" xmlns:wps="http://schemas.microsoft.com/office/word/2010/wordprocessingShape" mc:Ignorable="w14 w15 w16se w16cid w16 w16cex wp14">
   <w:abstractNum w:abstractNumId="0" w15:restartNumberingAfterBreak="0">
     <w:nsid w:val="05594760"/>
     <w:multiLevelType w:val="hybridMultilevel"/>
@@ -1817,7 +1944,7 @@
 </file>
 
 <file path=word/styles.xml><?xml version="1.0" encoding="utf-8"?>
-<w:styles xmlns:mc="http://schemas.openxmlformats.org/markup-compatibility/2006" xmlns:r="http://schemas.openxmlformats.org/officeDocument/2006/relationships" xmlns:w="http://schemas.openxmlformats.org/wordprocessingml/2006/main" xmlns:w14="http://schemas.microsoft.com/office/word/2010/wordml" xmlns:w15="http://schemas.microsoft.com/office/word/2012/wordml" xmlns:w16cid="http://schemas.microsoft.com/office/word/2016/wordml/cid" xmlns:w16se="http://schemas.microsoft.com/office/word/2015/wordml/symex" mc:Ignorable="w14 w15 w16se w16cid">
+<w:styles xmlns:mc="http://schemas.openxmlformats.org/markup-compatibility/2006" xmlns:r="http://schemas.openxmlformats.org/officeDocument/2006/relationships" xmlns:w="http://schemas.openxmlformats.org/wordprocessingml/2006/main" xmlns:w14="http://schemas.microsoft.com/office/word/2010/wordml" xmlns:w15="http://schemas.microsoft.com/office/word/2012/wordml" xmlns:w16cex="http://schemas.microsoft.com/office/word/2018/wordml/cex" xmlns:w16cid="http://schemas.microsoft.com/office/word/2016/wordml/cid" xmlns:w16="http://schemas.microsoft.com/office/word/2018/wordml" xmlns:w16se="http://schemas.microsoft.com/office/word/2015/wordml/symex" mc:Ignorable="w14 w15 w16se w16cid w16 w16cex">
   <w:docDefaults>
     <w:rPrDefault>
       <w:rPr>
@@ -1833,7 +1960,7 @@
       </w:pPr>
     </w:pPrDefault>
   </w:docDefaults>
-  <w:latentStyles w:defLockedState="0" w:defUIPriority="99" w:defSemiHidden="0" w:defUnhideWhenUsed="0" w:defQFormat="0" w:count="375">
+  <w:latentStyles w:defLockedState="0" w:defUIPriority="99" w:defSemiHidden="0" w:defUnhideWhenUsed="0" w:defQFormat="0" w:count="376">
     <w:lsdException w:name="Normal" w:uiPriority="0" w:qFormat="1"/>
     <w:lsdException w:name="heading 1" w:uiPriority="9" w:qFormat="1"/>
     <w:lsdException w:name="heading 2" w:semiHidden="1" w:uiPriority="9" w:unhideWhenUsed="1" w:qFormat="1"/>
@@ -1982,11 +2109,11 @@
     <w:lsdException w:name="Table Elegant" w:semiHidden="1" w:unhideWhenUsed="1"/>
     <w:lsdException w:name="Table Professional" w:semiHidden="1" w:unhideWhenUsed="1"/>
     <w:lsdException w:name="Table Subtle 1" w:semiHidden="1" w:unhideWhenUsed="1"/>
+    <w:lsdException w:name="Table Subtle 2" w:semiHidden="1" w:unhideWhenUsed="1"/>
     <w:lsdException w:name="Table Web 1" w:semiHidden="1" w:unhideWhenUsed="1"/>
     <w:lsdException w:name="Table Web 2" w:semiHidden="1" w:unhideWhenUsed="1"/>
     <w:lsdException w:name="Balloon Text" w:semiHidden="1" w:unhideWhenUsed="1"/>
     <w:lsdException w:name="Table Grid" w:uiPriority="39"/>
-    <w:lsdException w:name="Table Theme" w:semiHidden="1" w:unhideWhenUsed="1"/>
     <w:lsdException w:name="Placeholder Text" w:semiHidden="1"/>
     <w:lsdException w:name="No Spacing" w:uiPriority="1" w:qFormat="1"/>
     <w:lsdException w:name="Light Shading" w:uiPriority="60"/>
@@ -2206,6 +2333,7 @@
     <w:lsdException w:name="Smart Hyperlink" w:semiHidden="1" w:unhideWhenUsed="1"/>
     <w:lsdException w:name="Hashtag" w:semiHidden="1" w:unhideWhenUsed="1"/>
     <w:lsdException w:name="Unresolved Mention" w:semiHidden="1" w:unhideWhenUsed="1"/>
+    <w:lsdException w:name="Smart Link" w:semiHidden="1" w:unhideWhenUsed="1"/>
   </w:latentStyles>
   <w:style w:type="paragraph" w:default="1" w:styleId="Normal">
     <w:name w:val="Normal"/>

</xml_diff>